<commit_message>
Added more information for installation guide
</commit_message>
<xml_diff>
--- a/InstallationGuide.docx
+++ b/InstallationGuide.docx
@@ -390,7 +390,7 @@
         <w:p/>
         <w:tbl>
           <w:tblPr>
-            <w:tblpPr w:leftFromText="187" w:rightFromText="187" w:vertAnchor="page" w:horzAnchor="page" w:tblpX="2472" w:tblpY="5125"/>
+            <w:tblpPr w:leftFromText="187" w:rightFromText="187" w:vertAnchor="page" w:horzAnchor="page" w:tblpX="2488" w:tblpY="4321"/>
             <w:tblW w:w="5000" w:type="pct"/>
             <w:tblLook w:val="04A0" w:firstRow="1" w:lastRow="0" w:firstColumn="1" w:lastColumn="0" w:noHBand="0" w:noVBand="1"/>
           </w:tblPr>
@@ -436,12 +436,11 @@
                     <w:alias w:val="Title"/>
                     <w:id w:val="15676137"/>
                     <w:placeholder>
-                      <w:docPart w:val="EDE73F16A91344FE8B9CFEFE3EE4B060"/>
+                      <w:docPart w:val="CCD13D6F318D4F6984A40BC30325D09C"/>
                     </w:placeholder>
                     <w:dataBinding w:prefixMappings="xmlns:ns0='http://schemas.openxmlformats.org/package/2006/metadata/core-properties' xmlns:ns1='http://purl.org/dc/elements/1.1/'" w:xpath="/ns0:coreProperties[1]/ns1:title[1]" w:storeItemID="{6C3C8BC8-F283-45AE-878A-BAB7291924A1}"/>
                     <w:text/>
                   </w:sdtPr>
-                  <w:sdtEndPr/>
                   <w:sdtContent>
                     <w:r>
                       <w:rPr>
@@ -481,6 +480,1216 @@
                     <w:color w:val="808080" w:themeColor="background1" w:themeShade="80"/>
                   </w:rPr>
                 </w:pPr>
+                <w:r>
+                  <w:rPr>
+                    <w:noProof/>
+                    <w:color w:val="EEECE1" w:themeColor="background2"/>
+                    <w:sz w:val="32"/>
+                    <w:szCs w:val="32"/>
+                  </w:rPr>
+                  <mc:AlternateContent>
+                    <mc:Choice Requires="wps">
+                      <w:drawing>
+                        <wp:anchor distT="0" distB="0" distL="114300" distR="114300" simplePos="0" relativeHeight="251658752" behindDoc="0" locked="0" layoutInCell="1" allowOverlap="1" wp14:anchorId="7B049E22" wp14:editId="7B337AA8">
+                          <wp:simplePos x="0" y="0"/>
+                          <wp:positionH relativeFrom="column">
+                            <wp:posOffset>-1074420</wp:posOffset>
+                          </wp:positionH>
+                          <wp:positionV relativeFrom="paragraph">
+                            <wp:posOffset>60960</wp:posOffset>
+                          </wp:positionV>
+                          <wp:extent cx="6677246" cy="6172200"/>
+                          <wp:effectExtent l="0" t="0" r="9525" b="0"/>
+                          <wp:wrapNone/>
+                          <wp:docPr id="1" name="Text Box 2"/>
+                          <wp:cNvGraphicFramePr>
+                            <a:graphicFrameLocks xmlns:a="http://schemas.openxmlformats.org/drawingml/2006/main"/>
+                          </wp:cNvGraphicFramePr>
+                          <a:graphic xmlns:a="http://schemas.openxmlformats.org/drawingml/2006/main">
+                            <a:graphicData uri="http://schemas.microsoft.com/office/word/2010/wordprocessingShape">
+                              <wps:wsp>
+                                <wps:cNvSpPr txBox="1">
+                                  <a:spLocks noChangeArrowheads="1"/>
+                                </wps:cNvSpPr>
+                                <wps:spPr bwMode="auto">
+                                  <a:xfrm>
+                                    <a:off x="0" y="0"/>
+                                    <a:ext cx="6677246" cy="6172200"/>
+                                  </a:xfrm>
+                                  <a:prstGeom prst="rect">
+                                    <a:avLst/>
+                                  </a:prstGeom>
+                                  <a:solidFill>
+                                    <a:srgbClr val="FFFFFF"/>
+                                  </a:solidFill>
+                                  <a:ln w="9525">
+                                    <a:noFill/>
+                                    <a:miter lim="800000"/>
+                                    <a:headEnd/>
+                                    <a:tailEnd/>
+                                  </a:ln>
+                                </wps:spPr>
+                                <wps:txbx>
+                                  <w:txbxContent>
+                                    <w:p>
+                                      <w:pPr>
+                                        <w:rPr>
+                                          <w:sz w:val="26"/>
+                                          <w:szCs w:val="26"/>
+                                        </w:rPr>
+                                      </w:pPr>
+                                      <w:r>
+                                        <w:rPr>
+                                          <w:sz w:val="26"/>
+                                          <w:szCs w:val="26"/>
+                                        </w:rPr>
+                                        <w:t>The necessary components for this application to run successfully on the server side are:</w:t>
+                                      </w:r>
+                                    </w:p>
+                                    <w:p>
+                                      <w:pPr>
+                                        <w:pStyle w:val="ListParagraph"/>
+                                        <w:numPr>
+                                          <w:ilvl w:val="0"/>
+                                          <w:numId w:val="1"/>
+                                        </w:numPr>
+                                        <w:rPr>
+                                          <w:sz w:val="26"/>
+                                          <w:szCs w:val="26"/>
+                                        </w:rPr>
+                                      </w:pPr>
+                                      <w:r>
+                                        <w:rPr>
+                                          <w:sz w:val="26"/>
+                                          <w:szCs w:val="26"/>
+                                        </w:rPr>
+                                        <w:t>Apache</w:t>
+                                      </w:r>
+                                    </w:p>
+                                    <w:p>
+                                      <w:pPr>
+                                        <w:pStyle w:val="ListParagraph"/>
+                                        <w:numPr>
+                                          <w:ilvl w:val="0"/>
+                                          <w:numId w:val="1"/>
+                                        </w:numPr>
+                                        <w:rPr>
+                                          <w:sz w:val="26"/>
+                                          <w:szCs w:val="26"/>
+                                        </w:rPr>
+                                      </w:pPr>
+                                      <w:r>
+                                        <w:rPr>
+                                          <w:sz w:val="26"/>
+                                          <w:szCs w:val="26"/>
+                                        </w:rPr>
+                                        <w:t>Tomcat Server</w:t>
+                                      </w:r>
+                                    </w:p>
+                                    <w:p>
+                                      <w:pPr>
+                                        <w:pStyle w:val="ListParagraph"/>
+                                        <w:numPr>
+                                          <w:ilvl w:val="0"/>
+                                          <w:numId w:val="1"/>
+                                        </w:numPr>
+                                        <w:rPr>
+                                          <w:sz w:val="26"/>
+                                          <w:szCs w:val="26"/>
+                                        </w:rPr>
+                                      </w:pPr>
+                                      <w:r>
+                                        <w:rPr>
+                                          <w:sz w:val="26"/>
+                                          <w:szCs w:val="26"/>
+                                        </w:rPr>
+                                        <w:t>MySQL server</w:t>
+                                      </w:r>
+                                    </w:p>
+                                    <w:p>
+                                      <w:pPr>
+                                        <w:rPr>
+                                          <w:sz w:val="26"/>
+                                          <w:szCs w:val="26"/>
+                                        </w:rPr>
+                                      </w:pPr>
+                                      <w:r>
+                                        <w:rPr>
+                                          <w:sz w:val="26"/>
+                                          <w:szCs w:val="26"/>
+                                        </w:rPr>
+                                        <w:t>Download the repository for People Mover on GitHub from:</w:t>
+                                      </w:r>
+                                    </w:p>
+                                    <w:p>
+                                      <w:pPr>
+                                        <w:rPr>
+                                          <w:sz w:val="26"/>
+                                          <w:szCs w:val="26"/>
+                                        </w:rPr>
+                                      </w:pPr>
+                                      <w:r>
+                                        <w:rPr>
+                                          <w:sz w:val="26"/>
+                                          <w:szCs w:val="26"/>
+                                        </w:rPr>
+                                        <w:t xml:space="preserve"> </w:t>
+                                      </w:r>
+                                      <w:hyperlink r:id="rId7" w:history="1">
+                                        <w:r>
+                                          <w:rPr>
+                                            <w:rStyle w:val="Hyperlink"/>
+                                            <w:sz w:val="26"/>
+                                            <w:szCs w:val="26"/>
+                                          </w:rPr>
+                                          <w:t>https://github.com/FIU-SCIS-Senior-Project-2014-Fall/People-Mover</w:t>
+                                        </w:r>
+                                      </w:hyperlink>
+                                    </w:p>
+                                    <w:p>
+                                      <w:pPr>
+                                        <w:rPr>
+                                          <w:sz w:val="26"/>
+                                          <w:szCs w:val="26"/>
+                                        </w:rPr>
+                                      </w:pPr>
+                                      <w:proofErr w:type="gramStart"/>
+                                      <w:r>
+                                        <w:rPr>
+                                          <w:sz w:val="26"/>
+                                          <w:szCs w:val="26"/>
+                                        </w:rPr>
+                                        <w:t>and</w:t>
+                                      </w:r>
+                                      <w:proofErr w:type="gramEnd"/>
+                                      <w:r>
+                                        <w:rPr>
+                                          <w:sz w:val="26"/>
+                                          <w:szCs w:val="26"/>
+                                        </w:rPr>
+                                        <w:t xml:space="preserve"> import the file </w:t>
+                                      </w:r>
+                                      <w:proofErr w:type="spellStart"/>
+                                      <w:r>
+                                        <w:rPr>
+                                          <w:sz w:val="26"/>
+                                          <w:szCs w:val="26"/>
+                                        </w:rPr>
+                                        <w:t>PPM.sql</w:t>
+                                      </w:r>
+                                      <w:proofErr w:type="spellEnd"/>
+                                      <w:r>
+                                        <w:rPr>
+                                          <w:sz w:val="26"/>
+                                          <w:szCs w:val="26"/>
+                                        </w:rPr>
+                                        <w:t xml:space="preserve"> located in inside the Code/</w:t>
+                                      </w:r>
+                                      <w:proofErr w:type="spellStart"/>
+                                      <w:r>
+                                        <w:rPr>
+                                          <w:sz w:val="26"/>
+                                          <w:szCs w:val="26"/>
+                                        </w:rPr>
+                                        <w:t>ExecLibFIles</w:t>
+                                      </w:r>
+                                      <w:proofErr w:type="spellEnd"/>
+                                      <w:r>
+                                        <w:rPr>
+                                          <w:sz w:val="26"/>
+                                          <w:szCs w:val="26"/>
+                                        </w:rPr>
+                                        <w:t xml:space="preserve"> to set up MySQL database, preferably you can do this by using MySQL workbench or </w:t>
+                                      </w:r>
+                                      <w:proofErr w:type="spellStart"/>
+                                      <w:r>
+                                        <w:rPr>
+                                          <w:sz w:val="26"/>
+                                          <w:szCs w:val="26"/>
+                                        </w:rPr>
+                                        <w:t>phpMyAdmin</w:t>
+                                      </w:r>
+                                      <w:proofErr w:type="spellEnd"/>
+                                      <w:r>
+                                        <w:rPr>
+                                          <w:sz w:val="26"/>
+                                          <w:szCs w:val="26"/>
+                                        </w:rPr>
+                                        <w:t xml:space="preserve">. Deploy the </w:t>
+                                      </w:r>
+                                      <w:proofErr w:type="spellStart"/>
+                                      <w:r>
+                                        <w:rPr>
+                                          <w:sz w:val="26"/>
+                                          <w:szCs w:val="26"/>
+                                        </w:rPr>
+                                        <w:t>ppmws.war</w:t>
+                                      </w:r>
+                                      <w:proofErr w:type="spellEnd"/>
+                                      <w:r>
+                                        <w:rPr>
+                                          <w:sz w:val="26"/>
+                                          <w:szCs w:val="26"/>
+                                        </w:rPr>
+                                        <w:t xml:space="preserve"> file, stored in the same location as </w:t>
+                                      </w:r>
+                                      <w:proofErr w:type="spellStart"/>
+                                      <w:r>
+                                        <w:rPr>
+                                          <w:sz w:val="26"/>
+                                          <w:szCs w:val="26"/>
+                                        </w:rPr>
+                                        <w:t>PPM.sql</w:t>
+                                      </w:r>
+                                      <w:proofErr w:type="spellEnd"/>
+                                      <w:r>
+                                        <w:rPr>
+                                          <w:sz w:val="26"/>
+                                          <w:szCs w:val="26"/>
+                                        </w:rPr>
+                                        <w:t>, on the Tomcat server using the server URL:</w:t>
+                                      </w:r>
+                                    </w:p>
+                                    <w:p>
+                                      <w:pPr>
+                                        <w:rPr>
+                                          <w:sz w:val="26"/>
+                                          <w:szCs w:val="26"/>
+                                        </w:rPr>
+                                      </w:pPr>
+                                      <w:hyperlink r:id="rId8" w:history="1">
+                                        <w:r>
+                                          <w:rPr>
+                                            <w:rStyle w:val="Hyperlink"/>
+                                            <w:sz w:val="26"/>
+                                            <w:szCs w:val="26"/>
+                                          </w:rPr>
+                                          <w:t>http://yourserver.com:8080</w:t>
+                                        </w:r>
+                                      </w:hyperlink>
+                                    </w:p>
+                                    <w:p>
+                                      <w:pPr>
+                                        <w:rPr>
+                                          <w:sz w:val="26"/>
+                                          <w:szCs w:val="26"/>
+                                        </w:rPr>
+                                      </w:pPr>
+                                      <w:r>
+                                        <w:rPr>
+                                          <w:sz w:val="26"/>
+                                          <w:szCs w:val="26"/>
+                                        </w:rPr>
+                                        <w:t>Insert admin cr</w:t>
+                                      </w:r>
+                                      <w:r>
+                                        <w:rPr>
+                                          <w:sz w:val="26"/>
+                                          <w:szCs w:val="26"/>
+                                        </w:rPr>
+                                        <w:t xml:space="preserve">edentials on the manager </w:t>
+                                      </w:r>
+                                      <w:proofErr w:type="spellStart"/>
+                                      <w:r>
+                                        <w:rPr>
+                                          <w:sz w:val="26"/>
+                                          <w:szCs w:val="26"/>
+                                        </w:rPr>
+                                        <w:t>webapp</w:t>
+                                      </w:r>
+                                      <w:proofErr w:type="spellEnd"/>
+                                      <w:r>
+                                        <w:rPr>
+                                          <w:sz w:val="26"/>
+                                          <w:szCs w:val="26"/>
+                                        </w:rPr>
+                                        <w:t xml:space="preserve">. Before uploading the WAR file, open the </w:t>
+                                      </w:r>
+                                      <w:proofErr w:type="spellStart"/>
+                                      <w:r>
+                                        <w:rPr>
+                                          <w:sz w:val="26"/>
+                                          <w:szCs w:val="26"/>
+                                        </w:rPr>
+                                        <w:t>ppmws.war</w:t>
+                                      </w:r>
+                                      <w:proofErr w:type="spellEnd"/>
+                                      <w:r>
+                                        <w:rPr>
+                                          <w:sz w:val="26"/>
+                                          <w:szCs w:val="26"/>
+                                        </w:rPr>
+                                        <w:t xml:space="preserve"> with any compressor software. Then go to WEB-INF\classes\</w:t>
+                                      </w:r>
+                                      <w:proofErr w:type="spellStart"/>
+                                      <w:r>
+                                        <w:rPr>
+                                          <w:sz w:val="26"/>
+                                          <w:szCs w:val="26"/>
+                                        </w:rPr>
+                                        <w:t>ppmWS.properties</w:t>
+                                      </w:r>
+                                      <w:proofErr w:type="spellEnd"/>
+                                      <w:r>
+                                        <w:rPr>
+                                          <w:sz w:val="26"/>
+                                          <w:szCs w:val="26"/>
+                                        </w:rPr>
+                                        <w:t xml:space="preserve"> and change the </w:t>
+                                      </w:r>
+                                      <w:proofErr w:type="spellStart"/>
+                                      <w:r>
+                                        <w:rPr>
+                                          <w:sz w:val="26"/>
+                                          <w:szCs w:val="26"/>
+                                        </w:rPr>
+                                        <w:t>emailusername</w:t>
+                                      </w:r>
+                                      <w:proofErr w:type="spellEnd"/>
+                                      <w:r>
+                                        <w:rPr>
+                                          <w:sz w:val="26"/>
+                                          <w:szCs w:val="26"/>
+                                        </w:rPr>
+                                        <w:t xml:space="preserve">, </w:t>
+                                      </w:r>
+                                      <w:proofErr w:type="spellStart"/>
+                                      <w:r>
+                                        <w:rPr>
+                                          <w:sz w:val="26"/>
+                                          <w:szCs w:val="26"/>
+                                        </w:rPr>
+                                        <w:t>emailpassword</w:t>
+                                      </w:r>
+                                      <w:proofErr w:type="spellEnd"/>
+                                      <w:r>
+                                        <w:rPr>
+                                          <w:sz w:val="26"/>
+                                          <w:szCs w:val="26"/>
+                                        </w:rPr>
+                                        <w:t xml:space="preserve">, which are the credentials for the </w:t>
+                                      </w:r>
+                                      <w:proofErr w:type="spellStart"/>
+                                      <w:r>
+                                        <w:rPr>
+                                          <w:sz w:val="26"/>
+                                          <w:szCs w:val="26"/>
+                                        </w:rPr>
+                                        <w:t>gmail</w:t>
+                                      </w:r>
+                                      <w:proofErr w:type="spellEnd"/>
+                                      <w:r>
+                                        <w:rPr>
+                                          <w:sz w:val="26"/>
+                                          <w:szCs w:val="26"/>
+                                        </w:rPr>
+                                        <w:t xml:space="preserve"> SMTP server, and </w:t>
+                                      </w:r>
+                                      <w:proofErr w:type="spellStart"/>
+                                      <w:r>
+                                        <w:rPr>
+                                          <w:sz w:val="26"/>
+                                          <w:szCs w:val="26"/>
+                                        </w:rPr>
+                                        <w:t>emailreceiver</w:t>
+                                      </w:r>
+                                      <w:proofErr w:type="spellEnd"/>
+                                      <w:r>
+                                        <w:rPr>
+                                          <w:sz w:val="26"/>
+                                          <w:szCs w:val="26"/>
+                                        </w:rPr>
+                                        <w:t xml:space="preserve">, which will be the </w:t>
+                                      </w:r>
+                                      <w:proofErr w:type="spellStart"/>
+                                      <w:r>
+                                        <w:rPr>
+                                          <w:sz w:val="26"/>
+                                          <w:szCs w:val="26"/>
+                                        </w:rPr>
+                                        <w:t>Pinecrest</w:t>
+                                      </w:r>
+                                      <w:proofErr w:type="spellEnd"/>
+                                      <w:r>
+                                        <w:rPr>
+                                          <w:sz w:val="26"/>
+                                          <w:szCs w:val="26"/>
+                                        </w:rPr>
+                                        <w:t xml:space="preserve"> email information is being sent to. After</w:t>
+                                      </w:r>
+                                      <w:r>
+                                        <w:rPr>
+                                          <w:sz w:val="26"/>
+                                          <w:szCs w:val="26"/>
+                                        </w:rPr>
+                                        <w:t xml:space="preserve"> go to the WAR file to deploy section and upload the </w:t>
+                                      </w:r>
+                                      <w:proofErr w:type="spellStart"/>
+                                      <w:r>
+                                        <w:rPr>
+                                          <w:sz w:val="26"/>
+                                          <w:szCs w:val="26"/>
+                                        </w:rPr>
+                                        <w:t>ppmWS.war</w:t>
+                                      </w:r>
+                                      <w:proofErr w:type="spellEnd"/>
+                                      <w:r>
+                                        <w:rPr>
+                                          <w:sz w:val="26"/>
+                                          <w:szCs w:val="26"/>
+                                        </w:rPr>
+                                        <w:t xml:space="preserve"> file located in the </w:t>
+                                      </w:r>
+                                      <w:proofErr w:type="spellStart"/>
+                                      <w:r>
+                                        <w:rPr>
+                                          <w:sz w:val="26"/>
+                                          <w:szCs w:val="26"/>
+                                        </w:rPr>
+                                        <w:t>ExecLibFiles</w:t>
+                                      </w:r>
+                                      <w:proofErr w:type="spellEnd"/>
+                                      <w:r>
+                                        <w:rPr>
+                                          <w:sz w:val="26"/>
+                                          <w:szCs w:val="26"/>
+                                        </w:rPr>
+                                        <w:t xml:space="preserve">. Wait until load has reached 100% completion before continuing. </w:t>
+                                      </w:r>
+                                    </w:p>
+                                    <w:p>
+                                      <w:pPr>
+                                        <w:tabs>
+                                          <w:tab w:val="left" w:pos="988"/>
+                                        </w:tabs>
+                                        <w:rPr>
+                                          <w:sz w:val="26"/>
+                                          <w:szCs w:val="26"/>
+                                        </w:rPr>
+                                      </w:pPr>
+                                      <w:r>
+                                        <w:rPr>
+                                          <w:sz w:val="26"/>
+                                          <w:szCs w:val="26"/>
+                                        </w:rPr>
+                                        <w:t xml:space="preserve">Download </w:t>
+                                      </w:r>
+                                      <w:proofErr w:type="spellStart"/>
+                                      <w:r>
+                                        <w:rPr>
+                                          <w:sz w:val="26"/>
+                                          <w:szCs w:val="26"/>
+                                        </w:rPr>
+                                        <w:t>Sencha</w:t>
+                                      </w:r>
+                                      <w:proofErr w:type="spellEnd"/>
+                                      <w:r>
+                                        <w:rPr>
+                                          <w:sz w:val="26"/>
+                                          <w:szCs w:val="26"/>
+                                        </w:rPr>
+                                        <w:t xml:space="preserve"> Touch, which can be found at </w:t>
+                                      </w:r>
+                                      <w:hyperlink r:id="rId9" w:history="1">
+                                        <w:r>
+                                          <w:rPr>
+                                            <w:rStyle w:val="Hyperlink"/>
+                                            <w:sz w:val="26"/>
+                                            <w:szCs w:val="26"/>
+                                          </w:rPr>
+                                          <w:t>http://www.sencha.com/products/touch/</w:t>
+                                        </w:r>
+                                      </w:hyperlink>
+                                      <w:r>
+                                        <w:rPr>
+                                          <w:sz w:val="26"/>
+                                          <w:szCs w:val="26"/>
+                                        </w:rPr>
+                                        <w:t xml:space="preserve"> , and place in the HTML folder inside Apache. You can then move the files located in Code/</w:t>
+                                      </w:r>
+                                      <w:proofErr w:type="spellStart"/>
+                                      <w:r>
+                                        <w:rPr>
+                                          <w:sz w:val="26"/>
+                                          <w:szCs w:val="26"/>
+                                        </w:rPr>
+                                        <w:t>SourceFiles</w:t>
+                                      </w:r>
+                                      <w:proofErr w:type="spellEnd"/>
+                                      <w:r>
+                                        <w:rPr>
+                                          <w:sz w:val="26"/>
+                                          <w:szCs w:val="26"/>
+                                        </w:rPr>
+                                        <w:t>/</w:t>
+                                      </w:r>
+                                      <w:proofErr w:type="spellStart"/>
+                                      <w:r>
+                                        <w:rPr>
+                                          <w:sz w:val="26"/>
+                                          <w:szCs w:val="26"/>
+                                        </w:rPr>
+                                        <w:t>peoplemover</w:t>
+                                      </w:r>
+                                      <w:proofErr w:type="spellEnd"/>
+                                      <w:r>
+                                        <w:rPr>
+                                          <w:sz w:val="26"/>
+                                          <w:szCs w:val="26"/>
+                                        </w:rPr>
+                                        <w:t xml:space="preserve"> into the </w:t>
+                                      </w:r>
+                                      <w:proofErr w:type="spellStart"/>
+                                      <w:r>
+                                        <w:rPr>
+                                          <w:sz w:val="26"/>
+                                          <w:szCs w:val="26"/>
+                                        </w:rPr>
+                                        <w:t>Sencha</w:t>
+                                      </w:r>
+                                      <w:proofErr w:type="spellEnd"/>
+                                      <w:r>
+                                        <w:rPr>
+                                          <w:sz w:val="26"/>
+                                          <w:szCs w:val="26"/>
+                                        </w:rPr>
+                                        <w:t xml:space="preserve"> Touch folder. </w:t>
+                                      </w:r>
+                                    </w:p>
+                                    <w:p>
+                                      <w:pPr>
+                                        <w:tabs>
+                                          <w:tab w:val="left" w:pos="988"/>
+                                        </w:tabs>
+                                        <w:jc w:val="center"/>
+                                        <w:rPr>
+                                          <w:b/>
+                                          <w:sz w:val="26"/>
+                                          <w:szCs w:val="26"/>
+                                        </w:rPr>
+                                      </w:pPr>
+                                      <w:r>
+                                        <w:rPr>
+                                          <w:b/>
+                                          <w:sz w:val="26"/>
+                                          <w:szCs w:val="26"/>
+                                        </w:rPr>
+                                        <w:t xml:space="preserve">You are now ready to use the </w:t>
+                                      </w:r>
+                                      <w:proofErr w:type="spellStart"/>
+                                      <w:r>
+                                        <w:rPr>
+                                          <w:b/>
+                                          <w:sz w:val="26"/>
+                                          <w:szCs w:val="26"/>
+                                        </w:rPr>
+                                        <w:t>Pinecrest</w:t>
+                                      </w:r>
+                                      <w:proofErr w:type="spellEnd"/>
+                                      <w:r>
+                                        <w:rPr>
+                                          <w:b/>
+                                          <w:sz w:val="26"/>
+                                          <w:szCs w:val="26"/>
+                                        </w:rPr>
+                                        <w:t xml:space="preserve"> People Mover.</w:t>
+                                      </w:r>
+                                    </w:p>
+                                    <w:p/>
+                                  </w:txbxContent>
+                                </wps:txbx>
+                                <wps:bodyPr rot="0" vert="horz" wrap="square" lIns="91440" tIns="45720" rIns="91440" bIns="45720" anchor="t" anchorCtr="0">
+                                  <a:noAutofit/>
+                                </wps:bodyPr>
+                              </wps:wsp>
+                            </a:graphicData>
+                          </a:graphic>
+                          <wp14:sizeRelH relativeFrom="margin">
+                            <wp14:pctWidth>0</wp14:pctWidth>
+                          </wp14:sizeRelH>
+                          <wp14:sizeRelV relativeFrom="margin">
+                            <wp14:pctHeight>0</wp14:pctHeight>
+                          </wp14:sizeRelV>
+                        </wp:anchor>
+                      </w:drawing>
+                    </mc:Choice>
+                    <mc:Fallback>
+                      <w:pict>
+                        <v:shape w14:anchorId="7B049E22" id="_x0000_s1027" type="#_x0000_t202" style="position:absolute;margin-left:-84.6pt;margin-top:4.8pt;width:525.75pt;height:486pt;z-index:251658752;visibility:visible;mso-wrap-style:square;mso-width-percent:0;mso-height-percent:0;mso-wrap-distance-left:9pt;mso-wrap-distance-top:0;mso-wrap-distance-right:9pt;mso-wrap-distance-bottom:0;mso-position-horizontal:absolute;mso-position-horizontal-relative:text;mso-position-vertical:absolute;mso-position-vertical-relative:text;mso-width-percent:0;mso-height-percent:0;mso-width-relative:margin;mso-height-relative:margin;v-text-anchor:top" o:gfxdata="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" stroked="f">
+                          <v:textbox>
+                            <w:txbxContent>
+                              <w:p>
+                                <w:pPr>
+                                  <w:rPr>
+                                    <w:sz w:val="26"/>
+                                    <w:szCs w:val="26"/>
+                                  </w:rPr>
+                                </w:pPr>
+                                <w:r>
+                                  <w:rPr>
+                                    <w:sz w:val="26"/>
+                                    <w:szCs w:val="26"/>
+                                  </w:rPr>
+                                  <w:t>The necessary components for this application to run successfully on the server side are:</w:t>
+                                </w:r>
+                              </w:p>
+                              <w:p>
+                                <w:pPr>
+                                  <w:pStyle w:val="ListParagraph"/>
+                                  <w:numPr>
+                                    <w:ilvl w:val="0"/>
+                                    <w:numId w:val="1"/>
+                                  </w:numPr>
+                                  <w:rPr>
+                                    <w:sz w:val="26"/>
+                                    <w:szCs w:val="26"/>
+                                  </w:rPr>
+                                </w:pPr>
+                                <w:r>
+                                  <w:rPr>
+                                    <w:sz w:val="26"/>
+                                    <w:szCs w:val="26"/>
+                                  </w:rPr>
+                                  <w:t>Apache</w:t>
+                                </w:r>
+                              </w:p>
+                              <w:p>
+                                <w:pPr>
+                                  <w:pStyle w:val="ListParagraph"/>
+                                  <w:numPr>
+                                    <w:ilvl w:val="0"/>
+                                    <w:numId w:val="1"/>
+                                  </w:numPr>
+                                  <w:rPr>
+                                    <w:sz w:val="26"/>
+                                    <w:szCs w:val="26"/>
+                                  </w:rPr>
+                                </w:pPr>
+                                <w:r>
+                                  <w:rPr>
+                                    <w:sz w:val="26"/>
+                                    <w:szCs w:val="26"/>
+                                  </w:rPr>
+                                  <w:t>Tomcat Server</w:t>
+                                </w:r>
+                              </w:p>
+                              <w:p>
+                                <w:pPr>
+                                  <w:pStyle w:val="ListParagraph"/>
+                                  <w:numPr>
+                                    <w:ilvl w:val="0"/>
+                                    <w:numId w:val="1"/>
+                                  </w:numPr>
+                                  <w:rPr>
+                                    <w:sz w:val="26"/>
+                                    <w:szCs w:val="26"/>
+                                  </w:rPr>
+                                </w:pPr>
+                                <w:r>
+                                  <w:rPr>
+                                    <w:sz w:val="26"/>
+                                    <w:szCs w:val="26"/>
+                                  </w:rPr>
+                                  <w:t>MySQL server</w:t>
+                                </w:r>
+                              </w:p>
+                              <w:p>
+                                <w:pPr>
+                                  <w:rPr>
+                                    <w:sz w:val="26"/>
+                                    <w:szCs w:val="26"/>
+                                  </w:rPr>
+                                </w:pPr>
+                                <w:r>
+                                  <w:rPr>
+                                    <w:sz w:val="26"/>
+                                    <w:szCs w:val="26"/>
+                                  </w:rPr>
+                                  <w:t>Download the repository for People Mover on GitHub from:</w:t>
+                                </w:r>
+                              </w:p>
+                              <w:p>
+                                <w:pPr>
+                                  <w:rPr>
+                                    <w:sz w:val="26"/>
+                                    <w:szCs w:val="26"/>
+                                  </w:rPr>
+                                </w:pPr>
+                                <w:r>
+                                  <w:rPr>
+                                    <w:sz w:val="26"/>
+                                    <w:szCs w:val="26"/>
+                                  </w:rPr>
+                                  <w:t xml:space="preserve"> </w:t>
+                                </w:r>
+                                <w:hyperlink r:id="rId10" w:history="1">
+                                  <w:r>
+                                    <w:rPr>
+                                      <w:rStyle w:val="Hyperlink"/>
+                                      <w:sz w:val="26"/>
+                                      <w:szCs w:val="26"/>
+                                    </w:rPr>
+                                    <w:t>https://github.com/FIU-SCIS-Senior-Project-2014-Fall/People-Mover</w:t>
+                                  </w:r>
+                                </w:hyperlink>
+                              </w:p>
+                              <w:p>
+                                <w:pPr>
+                                  <w:rPr>
+                                    <w:sz w:val="26"/>
+                                    <w:szCs w:val="26"/>
+                                  </w:rPr>
+                                </w:pPr>
+                                <w:proofErr w:type="gramStart"/>
+                                <w:r>
+                                  <w:rPr>
+                                    <w:sz w:val="26"/>
+                                    <w:szCs w:val="26"/>
+                                  </w:rPr>
+                                  <w:t>and</w:t>
+                                </w:r>
+                                <w:proofErr w:type="gramEnd"/>
+                                <w:r>
+                                  <w:rPr>
+                                    <w:sz w:val="26"/>
+                                    <w:szCs w:val="26"/>
+                                  </w:rPr>
+                                  <w:t xml:space="preserve"> import the file </w:t>
+                                </w:r>
+                                <w:proofErr w:type="spellStart"/>
+                                <w:r>
+                                  <w:rPr>
+                                    <w:sz w:val="26"/>
+                                    <w:szCs w:val="26"/>
+                                  </w:rPr>
+                                  <w:t>PPM.sql</w:t>
+                                </w:r>
+                                <w:proofErr w:type="spellEnd"/>
+                                <w:r>
+                                  <w:rPr>
+                                    <w:sz w:val="26"/>
+                                    <w:szCs w:val="26"/>
+                                  </w:rPr>
+                                  <w:t xml:space="preserve"> located in inside the Code/</w:t>
+                                </w:r>
+                                <w:proofErr w:type="spellStart"/>
+                                <w:r>
+                                  <w:rPr>
+                                    <w:sz w:val="26"/>
+                                    <w:szCs w:val="26"/>
+                                  </w:rPr>
+                                  <w:t>ExecLibFIles</w:t>
+                                </w:r>
+                                <w:proofErr w:type="spellEnd"/>
+                                <w:r>
+                                  <w:rPr>
+                                    <w:sz w:val="26"/>
+                                    <w:szCs w:val="26"/>
+                                  </w:rPr>
+                                  <w:t xml:space="preserve"> to set up MySQL database, preferably you can do this by using MySQL workbench or </w:t>
+                                </w:r>
+                                <w:proofErr w:type="spellStart"/>
+                                <w:r>
+                                  <w:rPr>
+                                    <w:sz w:val="26"/>
+                                    <w:szCs w:val="26"/>
+                                  </w:rPr>
+                                  <w:t>phpMyAdmin</w:t>
+                                </w:r>
+                                <w:proofErr w:type="spellEnd"/>
+                                <w:r>
+                                  <w:rPr>
+                                    <w:sz w:val="26"/>
+                                    <w:szCs w:val="26"/>
+                                  </w:rPr>
+                                  <w:t xml:space="preserve">. Deploy the </w:t>
+                                </w:r>
+                                <w:proofErr w:type="spellStart"/>
+                                <w:r>
+                                  <w:rPr>
+                                    <w:sz w:val="26"/>
+                                    <w:szCs w:val="26"/>
+                                  </w:rPr>
+                                  <w:t>ppmws.war</w:t>
+                                </w:r>
+                                <w:proofErr w:type="spellEnd"/>
+                                <w:r>
+                                  <w:rPr>
+                                    <w:sz w:val="26"/>
+                                    <w:szCs w:val="26"/>
+                                  </w:rPr>
+                                  <w:t xml:space="preserve"> file, stored in the same location as </w:t>
+                                </w:r>
+                                <w:proofErr w:type="spellStart"/>
+                                <w:r>
+                                  <w:rPr>
+                                    <w:sz w:val="26"/>
+                                    <w:szCs w:val="26"/>
+                                  </w:rPr>
+                                  <w:t>PPM.sql</w:t>
+                                </w:r>
+                                <w:proofErr w:type="spellEnd"/>
+                                <w:r>
+                                  <w:rPr>
+                                    <w:sz w:val="26"/>
+                                    <w:szCs w:val="26"/>
+                                  </w:rPr>
+                                  <w:t>, on the Tomcat server using the server URL:</w:t>
+                                </w:r>
+                              </w:p>
+                              <w:p>
+                                <w:pPr>
+                                  <w:rPr>
+                                    <w:sz w:val="26"/>
+                                    <w:szCs w:val="26"/>
+                                  </w:rPr>
+                                </w:pPr>
+                                <w:hyperlink r:id="rId11" w:history="1">
+                                  <w:r>
+                                    <w:rPr>
+                                      <w:rStyle w:val="Hyperlink"/>
+                                      <w:sz w:val="26"/>
+                                      <w:szCs w:val="26"/>
+                                    </w:rPr>
+                                    <w:t>http://yourserver.com:8080</w:t>
+                                  </w:r>
+                                </w:hyperlink>
+                              </w:p>
+                              <w:p>
+                                <w:pPr>
+                                  <w:rPr>
+                                    <w:sz w:val="26"/>
+                                    <w:szCs w:val="26"/>
+                                  </w:rPr>
+                                </w:pPr>
+                                <w:r>
+                                  <w:rPr>
+                                    <w:sz w:val="26"/>
+                                    <w:szCs w:val="26"/>
+                                  </w:rPr>
+                                  <w:t>Insert admin cr</w:t>
+                                </w:r>
+                                <w:r>
+                                  <w:rPr>
+                                    <w:sz w:val="26"/>
+                                    <w:szCs w:val="26"/>
+                                  </w:rPr>
+                                  <w:t xml:space="preserve">edentials on the manager </w:t>
+                                </w:r>
+                                <w:proofErr w:type="spellStart"/>
+                                <w:r>
+                                  <w:rPr>
+                                    <w:sz w:val="26"/>
+                                    <w:szCs w:val="26"/>
+                                  </w:rPr>
+                                  <w:t>webapp</w:t>
+                                </w:r>
+                                <w:proofErr w:type="spellEnd"/>
+                                <w:r>
+                                  <w:rPr>
+                                    <w:sz w:val="26"/>
+                                    <w:szCs w:val="26"/>
+                                  </w:rPr>
+                                  <w:t xml:space="preserve">. Before uploading the WAR file, open the </w:t>
+                                </w:r>
+                                <w:proofErr w:type="spellStart"/>
+                                <w:r>
+                                  <w:rPr>
+                                    <w:sz w:val="26"/>
+                                    <w:szCs w:val="26"/>
+                                  </w:rPr>
+                                  <w:t>ppmws.war</w:t>
+                                </w:r>
+                                <w:proofErr w:type="spellEnd"/>
+                                <w:r>
+                                  <w:rPr>
+                                    <w:sz w:val="26"/>
+                                    <w:szCs w:val="26"/>
+                                  </w:rPr>
+                                  <w:t xml:space="preserve"> with any compressor software. Then go to WEB-INF\classes\</w:t>
+                                </w:r>
+                                <w:proofErr w:type="spellStart"/>
+                                <w:r>
+                                  <w:rPr>
+                                    <w:sz w:val="26"/>
+                                    <w:szCs w:val="26"/>
+                                  </w:rPr>
+                                  <w:t>ppmWS.properties</w:t>
+                                </w:r>
+                                <w:proofErr w:type="spellEnd"/>
+                                <w:r>
+                                  <w:rPr>
+                                    <w:sz w:val="26"/>
+                                    <w:szCs w:val="26"/>
+                                  </w:rPr>
+                                  <w:t xml:space="preserve"> and change the </w:t>
+                                </w:r>
+                                <w:proofErr w:type="spellStart"/>
+                                <w:r>
+                                  <w:rPr>
+                                    <w:sz w:val="26"/>
+                                    <w:szCs w:val="26"/>
+                                  </w:rPr>
+                                  <w:t>emailusername</w:t>
+                                </w:r>
+                                <w:proofErr w:type="spellEnd"/>
+                                <w:r>
+                                  <w:rPr>
+                                    <w:sz w:val="26"/>
+                                    <w:szCs w:val="26"/>
+                                  </w:rPr>
+                                  <w:t xml:space="preserve">, </w:t>
+                                </w:r>
+                                <w:proofErr w:type="spellStart"/>
+                                <w:r>
+                                  <w:rPr>
+                                    <w:sz w:val="26"/>
+                                    <w:szCs w:val="26"/>
+                                  </w:rPr>
+                                  <w:t>emailpassword</w:t>
+                                </w:r>
+                                <w:proofErr w:type="spellEnd"/>
+                                <w:r>
+                                  <w:rPr>
+                                    <w:sz w:val="26"/>
+                                    <w:szCs w:val="26"/>
+                                  </w:rPr>
+                                  <w:t xml:space="preserve">, which are the credentials for the </w:t>
+                                </w:r>
+                                <w:proofErr w:type="spellStart"/>
+                                <w:r>
+                                  <w:rPr>
+                                    <w:sz w:val="26"/>
+                                    <w:szCs w:val="26"/>
+                                  </w:rPr>
+                                  <w:t>gmail</w:t>
+                                </w:r>
+                                <w:proofErr w:type="spellEnd"/>
+                                <w:r>
+                                  <w:rPr>
+                                    <w:sz w:val="26"/>
+                                    <w:szCs w:val="26"/>
+                                  </w:rPr>
+                                  <w:t xml:space="preserve"> SMTP server, and </w:t>
+                                </w:r>
+                                <w:proofErr w:type="spellStart"/>
+                                <w:r>
+                                  <w:rPr>
+                                    <w:sz w:val="26"/>
+                                    <w:szCs w:val="26"/>
+                                  </w:rPr>
+                                  <w:t>emailreceiver</w:t>
+                                </w:r>
+                                <w:proofErr w:type="spellEnd"/>
+                                <w:r>
+                                  <w:rPr>
+                                    <w:sz w:val="26"/>
+                                    <w:szCs w:val="26"/>
+                                  </w:rPr>
+                                  <w:t xml:space="preserve">, which will be the </w:t>
+                                </w:r>
+                                <w:proofErr w:type="spellStart"/>
+                                <w:r>
+                                  <w:rPr>
+                                    <w:sz w:val="26"/>
+                                    <w:szCs w:val="26"/>
+                                  </w:rPr>
+                                  <w:t>Pinecrest</w:t>
+                                </w:r>
+                                <w:proofErr w:type="spellEnd"/>
+                                <w:r>
+                                  <w:rPr>
+                                    <w:sz w:val="26"/>
+                                    <w:szCs w:val="26"/>
+                                  </w:rPr>
+                                  <w:t xml:space="preserve"> email information is being sent to. After</w:t>
+                                </w:r>
+                                <w:r>
+                                  <w:rPr>
+                                    <w:sz w:val="26"/>
+                                    <w:szCs w:val="26"/>
+                                  </w:rPr>
+                                  <w:t xml:space="preserve"> go to the WAR file to deploy section and upload the </w:t>
+                                </w:r>
+                                <w:proofErr w:type="spellStart"/>
+                                <w:r>
+                                  <w:rPr>
+                                    <w:sz w:val="26"/>
+                                    <w:szCs w:val="26"/>
+                                  </w:rPr>
+                                  <w:t>ppmWS.war</w:t>
+                                </w:r>
+                                <w:proofErr w:type="spellEnd"/>
+                                <w:r>
+                                  <w:rPr>
+                                    <w:sz w:val="26"/>
+                                    <w:szCs w:val="26"/>
+                                  </w:rPr>
+                                  <w:t xml:space="preserve"> file located in the </w:t>
+                                </w:r>
+                                <w:proofErr w:type="spellStart"/>
+                                <w:r>
+                                  <w:rPr>
+                                    <w:sz w:val="26"/>
+                                    <w:szCs w:val="26"/>
+                                  </w:rPr>
+                                  <w:t>ExecLibFiles</w:t>
+                                </w:r>
+                                <w:proofErr w:type="spellEnd"/>
+                                <w:r>
+                                  <w:rPr>
+                                    <w:sz w:val="26"/>
+                                    <w:szCs w:val="26"/>
+                                  </w:rPr>
+                                  <w:t xml:space="preserve">. Wait until load has reached 100% completion before continuing. </w:t>
+                                </w:r>
+                              </w:p>
+                              <w:p>
+                                <w:pPr>
+                                  <w:tabs>
+                                    <w:tab w:val="left" w:pos="988"/>
+                                  </w:tabs>
+                                  <w:rPr>
+                                    <w:sz w:val="26"/>
+                                    <w:szCs w:val="26"/>
+                                  </w:rPr>
+                                </w:pPr>
+                                <w:r>
+                                  <w:rPr>
+                                    <w:sz w:val="26"/>
+                                    <w:szCs w:val="26"/>
+                                  </w:rPr>
+                                  <w:t xml:space="preserve">Download </w:t>
+                                </w:r>
+                                <w:proofErr w:type="spellStart"/>
+                                <w:r>
+                                  <w:rPr>
+                                    <w:sz w:val="26"/>
+                                    <w:szCs w:val="26"/>
+                                  </w:rPr>
+                                  <w:t>Sencha</w:t>
+                                </w:r>
+                                <w:proofErr w:type="spellEnd"/>
+                                <w:r>
+                                  <w:rPr>
+                                    <w:sz w:val="26"/>
+                                    <w:szCs w:val="26"/>
+                                  </w:rPr>
+                                  <w:t xml:space="preserve"> Touch, which can be found at </w:t>
+                                </w:r>
+                                <w:hyperlink r:id="rId12" w:history="1">
+                                  <w:r>
+                                    <w:rPr>
+                                      <w:rStyle w:val="Hyperlink"/>
+                                      <w:sz w:val="26"/>
+                                      <w:szCs w:val="26"/>
+                                    </w:rPr>
+                                    <w:t>http://www.sencha.com/products/touch/</w:t>
+                                  </w:r>
+                                </w:hyperlink>
+                                <w:r>
+                                  <w:rPr>
+                                    <w:sz w:val="26"/>
+                                    <w:szCs w:val="26"/>
+                                  </w:rPr>
+                                  <w:t xml:space="preserve"> , and place in the HTML folder inside Apache. You can then move the files located in Code/</w:t>
+                                </w:r>
+                                <w:proofErr w:type="spellStart"/>
+                                <w:r>
+                                  <w:rPr>
+                                    <w:sz w:val="26"/>
+                                    <w:szCs w:val="26"/>
+                                  </w:rPr>
+                                  <w:t>SourceFiles</w:t>
+                                </w:r>
+                                <w:proofErr w:type="spellEnd"/>
+                                <w:r>
+                                  <w:rPr>
+                                    <w:sz w:val="26"/>
+                                    <w:szCs w:val="26"/>
+                                  </w:rPr>
+                                  <w:t>/</w:t>
+                                </w:r>
+                                <w:proofErr w:type="spellStart"/>
+                                <w:r>
+                                  <w:rPr>
+                                    <w:sz w:val="26"/>
+                                    <w:szCs w:val="26"/>
+                                  </w:rPr>
+                                  <w:t>peoplemover</w:t>
+                                </w:r>
+                                <w:proofErr w:type="spellEnd"/>
+                                <w:r>
+                                  <w:rPr>
+                                    <w:sz w:val="26"/>
+                                    <w:szCs w:val="26"/>
+                                  </w:rPr>
+                                  <w:t xml:space="preserve"> into the </w:t>
+                                </w:r>
+                                <w:proofErr w:type="spellStart"/>
+                                <w:r>
+                                  <w:rPr>
+                                    <w:sz w:val="26"/>
+                                    <w:szCs w:val="26"/>
+                                  </w:rPr>
+                                  <w:t>Sencha</w:t>
+                                </w:r>
+                                <w:proofErr w:type="spellEnd"/>
+                                <w:r>
+                                  <w:rPr>
+                                    <w:sz w:val="26"/>
+                                    <w:szCs w:val="26"/>
+                                  </w:rPr>
+                                  <w:t xml:space="preserve"> Touch folder. </w:t>
+                                </w:r>
+                              </w:p>
+                              <w:p>
+                                <w:pPr>
+                                  <w:tabs>
+                                    <w:tab w:val="left" w:pos="988"/>
+                                  </w:tabs>
+                                  <w:jc w:val="center"/>
+                                  <w:rPr>
+                                    <w:b/>
+                                    <w:sz w:val="26"/>
+                                    <w:szCs w:val="26"/>
+                                  </w:rPr>
+                                </w:pPr>
+                                <w:r>
+                                  <w:rPr>
+                                    <w:b/>
+                                    <w:sz w:val="26"/>
+                                    <w:szCs w:val="26"/>
+                                  </w:rPr>
+                                  <w:t xml:space="preserve">You are now ready to use the </w:t>
+                                </w:r>
+                                <w:proofErr w:type="spellStart"/>
+                                <w:r>
+                                  <w:rPr>
+                                    <w:b/>
+                                    <w:sz w:val="26"/>
+                                    <w:szCs w:val="26"/>
+                                  </w:rPr>
+                                  <w:t>Pinecrest</w:t>
+                                </w:r>
+                                <w:proofErr w:type="spellEnd"/>
+                                <w:r>
+                                  <w:rPr>
+                                    <w:b/>
+                                    <w:sz w:val="26"/>
+                                    <w:szCs w:val="26"/>
+                                  </w:rPr>
+                                  <w:t xml:space="preserve"> People Mover.</w:t>
+                                </w:r>
+                              </w:p>
+                              <w:p/>
+                            </w:txbxContent>
+                          </v:textbox>
+                        </v:shape>
+                      </w:pict>
+                    </mc:Fallback>
+                  </mc:AlternateContent>
+                </w:r>
               </w:p>
             </w:tc>
           </w:tr>
@@ -494,976 +1703,7 @@
               <w:szCs w:val="32"/>
             </w:rPr>
           </w:pPr>
-          <w:r>
-            <w:rPr>
-              <w:noProof/>
-              <w:color w:val="EEECE1" w:themeColor="background2"/>
-              <w:sz w:val="32"/>
-              <w:szCs w:val="32"/>
-            </w:rPr>
-            <mc:AlternateContent>
-              <mc:Choice Requires="wps">
-                <w:drawing>
-                  <wp:anchor distT="0" distB="0" distL="114300" distR="114300" simplePos="0" relativeHeight="251661312" behindDoc="0" locked="0" layoutInCell="1" allowOverlap="1" wp14:anchorId="6FEA6EFC" wp14:editId="0FB0A752">
-                    <wp:simplePos x="0" y="0"/>
-                    <wp:positionH relativeFrom="column">
-                      <wp:posOffset>-2992120</wp:posOffset>
-                    </wp:positionH>
-                    <wp:positionV relativeFrom="paragraph">
-                      <wp:posOffset>2230755</wp:posOffset>
-                    </wp:positionV>
-                    <wp:extent cx="6677246" cy="5524500"/>
-                    <wp:effectExtent l="0" t="0" r="9525" b="0"/>
-                    <wp:wrapNone/>
-                    <wp:docPr id="1" name="Text Box 2"/>
-                    <wp:cNvGraphicFramePr>
-                      <a:graphicFrameLocks xmlns:a="http://schemas.openxmlformats.org/drawingml/2006/main"/>
-                    </wp:cNvGraphicFramePr>
-                    <a:graphic xmlns:a="http://schemas.openxmlformats.org/drawingml/2006/main">
-                      <a:graphicData uri="http://schemas.microsoft.com/office/word/2010/wordprocessingShape">
-                        <wps:wsp>
-                          <wps:cNvSpPr txBox="1">
-                            <a:spLocks noChangeArrowheads="1"/>
-                          </wps:cNvSpPr>
-                          <wps:spPr bwMode="auto">
-                            <a:xfrm>
-                              <a:off x="0" y="0"/>
-                              <a:ext cx="6677246" cy="5524500"/>
-                            </a:xfrm>
-                            <a:prstGeom prst="rect">
-                              <a:avLst/>
-                            </a:prstGeom>
-                            <a:solidFill>
-                              <a:srgbClr val="FFFFFF"/>
-                            </a:solidFill>
-                            <a:ln w="9525">
-                              <a:noFill/>
-                              <a:miter lim="800000"/>
-                              <a:headEnd/>
-                              <a:tailEnd/>
-                            </a:ln>
-                          </wps:spPr>
-                          <wps:txbx>
-                            <w:txbxContent>
-                              <w:p>
-                                <w:pPr>
-                                  <w:rPr>
-                                    <w:sz w:val="26"/>
-                                    <w:szCs w:val="26"/>
-                                  </w:rPr>
-                                </w:pPr>
-                                <w:r>
-                                  <w:rPr>
-                                    <w:sz w:val="26"/>
-                                    <w:szCs w:val="26"/>
-                                  </w:rPr>
-                                  <w:t>The necessary components for this application to run successfully on the server side are:</w:t>
-                                </w:r>
-                              </w:p>
-                              <w:p>
-                                <w:pPr>
-                                  <w:pStyle w:val="ListParagraph"/>
-                                  <w:numPr>
-                                    <w:ilvl w:val="0"/>
-                                    <w:numId w:val="1"/>
-                                  </w:numPr>
-                                  <w:rPr>
-                                    <w:sz w:val="26"/>
-                                    <w:szCs w:val="26"/>
-                                  </w:rPr>
-                                </w:pPr>
-                                <w:r>
-                                  <w:rPr>
-                                    <w:sz w:val="26"/>
-                                    <w:szCs w:val="26"/>
-                                  </w:rPr>
-                                  <w:t>Apache</w:t>
-                                </w:r>
-                              </w:p>
-                              <w:p>
-                                <w:pPr>
-                                  <w:pStyle w:val="ListParagraph"/>
-                                  <w:numPr>
-                                    <w:ilvl w:val="0"/>
-                                    <w:numId w:val="1"/>
-                                  </w:numPr>
-                                  <w:rPr>
-                                    <w:sz w:val="26"/>
-                                    <w:szCs w:val="26"/>
-                                  </w:rPr>
-                                </w:pPr>
-                                <w:r>
-                                  <w:rPr>
-                                    <w:sz w:val="26"/>
-                                    <w:szCs w:val="26"/>
-                                  </w:rPr>
-                                  <w:t>Tomcat Server</w:t>
-                                </w:r>
-                              </w:p>
-                              <w:p>
-                                <w:pPr>
-                                  <w:pStyle w:val="ListParagraph"/>
-                                  <w:numPr>
-                                    <w:ilvl w:val="0"/>
-                                    <w:numId w:val="1"/>
-                                  </w:numPr>
-                                  <w:rPr>
-                                    <w:sz w:val="26"/>
-                                    <w:szCs w:val="26"/>
-                                  </w:rPr>
-                                </w:pPr>
-                                <w:r>
-                                  <w:rPr>
-                                    <w:sz w:val="26"/>
-                                    <w:szCs w:val="26"/>
-                                  </w:rPr>
-                                  <w:t>MySQL server</w:t>
-                                </w:r>
-                              </w:p>
-                              <w:p>
-                                <w:pPr>
-                                  <w:rPr>
-                                    <w:sz w:val="26"/>
-                                    <w:szCs w:val="26"/>
-                                  </w:rPr>
-                                </w:pPr>
-                                <w:r>
-                                  <w:rPr>
-                                    <w:sz w:val="26"/>
-                                    <w:szCs w:val="26"/>
-                                  </w:rPr>
-                                  <w:t>Download the repository for People Mover on GitHub from:</w:t>
-                                </w:r>
-                              </w:p>
-                              <w:p>
-                                <w:pPr>
-                                  <w:rPr>
-                                    <w:sz w:val="26"/>
-                                    <w:szCs w:val="26"/>
-                                  </w:rPr>
-                                </w:pPr>
-                                <w:r>
-                                  <w:rPr>
-                                    <w:sz w:val="26"/>
-                                    <w:szCs w:val="26"/>
-                                  </w:rPr>
-                                  <w:t xml:space="preserve"> </w:t>
-                                </w:r>
-                                <w:hyperlink r:id="rId7" w:history="1">
-                                  <w:r>
-                                    <w:rPr>
-                                      <w:rStyle w:val="Hyperlink"/>
-                                      <w:sz w:val="26"/>
-                                      <w:szCs w:val="26"/>
-                                    </w:rPr>
-                                    <w:t>https://github.com/FIU-SCIS-Senior-Project-2014-Fall/People-Mover</w:t>
-                                  </w:r>
-                                </w:hyperlink>
-                              </w:p>
-                              <w:p>
-                                <w:pPr>
-                                  <w:rPr>
-                                    <w:sz w:val="26"/>
-                                    <w:szCs w:val="26"/>
-                                  </w:rPr>
-                                </w:pPr>
-                                <w:proofErr w:type="gramStart"/>
-                                <w:r>
-                                  <w:rPr>
-                                    <w:sz w:val="26"/>
-                                    <w:szCs w:val="26"/>
-                                  </w:rPr>
-                                  <w:t>and</w:t>
-                                </w:r>
-                                <w:proofErr w:type="gramEnd"/>
-                                <w:r>
-                                  <w:rPr>
-                                    <w:sz w:val="26"/>
-                                    <w:szCs w:val="26"/>
-                                  </w:rPr>
-                                  <w:t xml:space="preserve"> import the file </w:t>
-                                </w:r>
-                                <w:proofErr w:type="spellStart"/>
-                                <w:r>
-                                  <w:rPr>
-                                    <w:sz w:val="26"/>
-                                    <w:szCs w:val="26"/>
-                                  </w:rPr>
-                                  <w:t>PPM.sql</w:t>
-                                </w:r>
-                                <w:proofErr w:type="spellEnd"/>
-                                <w:r>
-                                  <w:rPr>
-                                    <w:sz w:val="26"/>
-                                    <w:szCs w:val="26"/>
-                                  </w:rPr>
-                                  <w:t xml:space="preserve"> located in inside the Code/</w:t>
-                                </w:r>
-                                <w:proofErr w:type="spellStart"/>
-                                <w:r>
-                                  <w:rPr>
-                                    <w:sz w:val="26"/>
-                                    <w:szCs w:val="26"/>
-                                  </w:rPr>
-                                  <w:t>ExecLibFIles</w:t>
-                                </w:r>
-                                <w:proofErr w:type="spellEnd"/>
-                                <w:r>
-                                  <w:rPr>
-                                    <w:sz w:val="26"/>
-                                    <w:szCs w:val="26"/>
-                                  </w:rPr>
-                                  <w:t xml:space="preserve"> to set up MySQL database, preferably you can do this by using MySQL workbench or </w:t>
-                                </w:r>
-                                <w:proofErr w:type="spellStart"/>
-                                <w:r>
-                                  <w:rPr>
-                                    <w:sz w:val="26"/>
-                                    <w:szCs w:val="26"/>
-                                  </w:rPr>
-                                  <w:t>phpMyAdmin</w:t>
-                                </w:r>
-                                <w:proofErr w:type="spellEnd"/>
-                                <w:r>
-                                  <w:rPr>
-                                    <w:sz w:val="26"/>
-                                    <w:szCs w:val="26"/>
-                                  </w:rPr>
-                                  <w:t xml:space="preserve">. Deploy the </w:t>
-                                </w:r>
-                                <w:proofErr w:type="spellStart"/>
-                                <w:r>
-                                  <w:rPr>
-                                    <w:sz w:val="26"/>
-                                    <w:szCs w:val="26"/>
-                                  </w:rPr>
-                                  <w:t>ppmws.war</w:t>
-                                </w:r>
-                                <w:proofErr w:type="spellEnd"/>
-                                <w:r>
-                                  <w:rPr>
-                                    <w:sz w:val="26"/>
-                                    <w:szCs w:val="26"/>
-                                  </w:rPr>
-                                  <w:t xml:space="preserve"> file, stored in the same location as </w:t>
-                                </w:r>
-                                <w:proofErr w:type="spellStart"/>
-                                <w:r>
-                                  <w:rPr>
-                                    <w:sz w:val="26"/>
-                                    <w:szCs w:val="26"/>
-                                  </w:rPr>
-                                  <w:t>PPM.sql</w:t>
-                                </w:r>
-                                <w:proofErr w:type="spellEnd"/>
-                                <w:r>
-                                  <w:rPr>
-                                    <w:sz w:val="26"/>
-                                    <w:szCs w:val="26"/>
-                                  </w:rPr>
-                                  <w:t>, on the Tomcat server using the server URL:</w:t>
-                                </w:r>
-                              </w:p>
-                              <w:p>
-                                <w:pPr>
-                                  <w:rPr>
-                                    <w:sz w:val="26"/>
-                                    <w:szCs w:val="26"/>
-                                  </w:rPr>
-                                </w:pPr>
-                                <w:hyperlink r:id="rId8" w:history="1">
-                                  <w:r>
-                                    <w:rPr>
-                                      <w:rStyle w:val="Hyperlink"/>
-                                      <w:sz w:val="26"/>
-                                      <w:szCs w:val="26"/>
-                                    </w:rPr>
-                                    <w:t>http://yourserver.com:8080</w:t>
-                                  </w:r>
-                                </w:hyperlink>
-                              </w:p>
-                              <w:p>
-                                <w:pPr>
-                                  <w:rPr>
-                                    <w:sz w:val="26"/>
-                                    <w:szCs w:val="26"/>
-                                  </w:rPr>
-                                </w:pPr>
-                                <w:r>
-                                  <w:rPr>
-                                    <w:sz w:val="26"/>
-                                    <w:szCs w:val="26"/>
-                                  </w:rPr>
-                                  <w:t xml:space="preserve">Insert admin credentials on the manager </w:t>
-                                </w:r>
-                                <w:proofErr w:type="spellStart"/>
-                                <w:r>
-                                  <w:rPr>
-                                    <w:sz w:val="26"/>
-                                    <w:szCs w:val="26"/>
-                                  </w:rPr>
-                                  <w:t>webapp</w:t>
-                                </w:r>
-                                <w:proofErr w:type="spellEnd"/>
-                                <w:r>
-                                  <w:rPr>
-                                    <w:sz w:val="26"/>
-                                    <w:szCs w:val="26"/>
-                                  </w:rPr>
-                                  <w:t xml:space="preserve">, go to the WAR file to deploy section and upload the </w:t>
-                                </w:r>
-                                <w:proofErr w:type="spellStart"/>
-                                <w:r>
-                                  <w:rPr>
-                                    <w:sz w:val="26"/>
-                                    <w:szCs w:val="26"/>
-                                  </w:rPr>
-                                  <w:t>ppmWS.war</w:t>
-                                </w:r>
-                                <w:proofErr w:type="spellEnd"/>
-                                <w:r>
-                                  <w:rPr>
-                                    <w:sz w:val="26"/>
-                                    <w:szCs w:val="26"/>
-                                  </w:rPr>
-                                  <w:t xml:space="preserve"> file located in the </w:t>
-                                </w:r>
-                                <w:proofErr w:type="spellStart"/>
-                                <w:r>
-                                  <w:rPr>
-                                    <w:sz w:val="26"/>
-                                    <w:szCs w:val="26"/>
-                                  </w:rPr>
-                                  <w:t>ExecLibFiles</w:t>
-                                </w:r>
-                                <w:proofErr w:type="spellEnd"/>
-                                <w:r>
-                                  <w:rPr>
-                                    <w:sz w:val="26"/>
-                                    <w:szCs w:val="26"/>
-                                  </w:rPr>
-                                  <w:t xml:space="preserve">. Wait until load has reached 100% completion before continuing. </w:t>
-                                </w:r>
-                              </w:p>
-                              <w:p>
-                                <w:pPr>
-                                  <w:tabs>
-                                    <w:tab w:val="left" w:pos="988"/>
-                                  </w:tabs>
-                                  <w:rPr>
-                                    <w:sz w:val="26"/>
-                                    <w:szCs w:val="26"/>
-                                  </w:rPr>
-                                </w:pPr>
-                                <w:r>
-                                  <w:rPr>
-                                    <w:sz w:val="26"/>
-                                    <w:szCs w:val="26"/>
-                                  </w:rPr>
-                                  <w:t xml:space="preserve">Download </w:t>
-                                </w:r>
-                                <w:proofErr w:type="spellStart"/>
-                                <w:r>
-                                  <w:rPr>
-                                    <w:sz w:val="26"/>
-                                    <w:szCs w:val="26"/>
-                                  </w:rPr>
-                                  <w:t>Sencha</w:t>
-                                </w:r>
-                                <w:proofErr w:type="spellEnd"/>
-                                <w:r>
-                                  <w:rPr>
-                                    <w:sz w:val="26"/>
-                                    <w:szCs w:val="26"/>
-                                  </w:rPr>
-                                  <w:t xml:space="preserve"> Touch, which can be found at </w:t>
-                                </w:r>
-                                <w:hyperlink r:id="rId9" w:history="1">
-                                  <w:r>
-                                    <w:rPr>
-                                      <w:rStyle w:val="Hyperlink"/>
-                                      <w:sz w:val="26"/>
-                                      <w:szCs w:val="26"/>
-                                    </w:rPr>
-                                    <w:t>http://www.sencha.com/products/touch/</w:t>
-                                  </w:r>
-                                </w:hyperlink>
-                                <w:r>
-                                  <w:rPr>
-                                    <w:sz w:val="26"/>
-                                    <w:szCs w:val="26"/>
-                                  </w:rPr>
-                                  <w:t xml:space="preserve"> , and place in the HTML folder inside Apache. You can then move the files located in Code/</w:t>
-                                </w:r>
-                                <w:proofErr w:type="spellStart"/>
-                                <w:r>
-                                  <w:rPr>
-                                    <w:sz w:val="26"/>
-                                    <w:szCs w:val="26"/>
-                                  </w:rPr>
-                                  <w:t>SourceFiles</w:t>
-                                </w:r>
-                                <w:proofErr w:type="spellEnd"/>
-                                <w:r>
-                                  <w:rPr>
-                                    <w:sz w:val="26"/>
-                                    <w:szCs w:val="26"/>
-                                  </w:rPr>
-                                  <w:t>/</w:t>
-                                </w:r>
-                                <w:proofErr w:type="spellStart"/>
-                                <w:r>
-                                  <w:rPr>
-                                    <w:sz w:val="26"/>
-                                    <w:szCs w:val="26"/>
-                                  </w:rPr>
-                                  <w:t>peoplemover</w:t>
-                                </w:r>
-                                <w:proofErr w:type="spellEnd"/>
-                                <w:r>
-                                  <w:rPr>
-                                    <w:sz w:val="26"/>
-                                    <w:szCs w:val="26"/>
-                                  </w:rPr>
-                                  <w:t xml:space="preserve"> into the </w:t>
-                                </w:r>
-                                <w:proofErr w:type="spellStart"/>
-                                <w:r>
-                                  <w:rPr>
-                                    <w:sz w:val="26"/>
-                                    <w:szCs w:val="26"/>
-                                  </w:rPr>
-                                  <w:t>Sencha</w:t>
-                                </w:r>
-                                <w:proofErr w:type="spellEnd"/>
-                                <w:r>
-                                  <w:rPr>
-                                    <w:sz w:val="26"/>
-                                    <w:szCs w:val="26"/>
-                                  </w:rPr>
-                                  <w:t xml:space="preserve"> Touch folder. </w:t>
-                                </w:r>
-                              </w:p>
-                              <w:p>
-                                <w:pPr>
-                                  <w:tabs>
-                                    <w:tab w:val="left" w:pos="988"/>
-                                  </w:tabs>
-                                  <w:rPr>
-                                    <w:sz w:val="26"/>
-                                    <w:szCs w:val="26"/>
-                                  </w:rPr>
-                                </w:pPr>
-                              </w:p>
-                              <w:p>
-                                <w:pPr>
-                                  <w:tabs>
-                                    <w:tab w:val="left" w:pos="988"/>
-                                  </w:tabs>
-                                  <w:rPr>
-                                    <w:sz w:val="26"/>
-                                    <w:szCs w:val="26"/>
-                                  </w:rPr>
-                                </w:pPr>
-                                <w:r>
-                                  <w:rPr>
-                                    <w:sz w:val="26"/>
-                                    <w:szCs w:val="26"/>
-                                  </w:rPr>
-                                  <w:t xml:space="preserve">You are now ready to use the </w:t>
-                                </w:r>
-                                <w:proofErr w:type="spellStart"/>
-                                <w:r>
-                                  <w:rPr>
-                                    <w:sz w:val="26"/>
-                                    <w:szCs w:val="26"/>
-                                  </w:rPr>
-                                  <w:t>Pinecrest</w:t>
-                                </w:r>
-                                <w:proofErr w:type="spellEnd"/>
-                                <w:r>
-                                  <w:rPr>
-                                    <w:sz w:val="26"/>
-                                    <w:szCs w:val="26"/>
-                                  </w:rPr>
-                                  <w:t xml:space="preserve"> People Mover. </w:t>
-                                </w:r>
-                              </w:p>
-                              <w:p/>
-                            </w:txbxContent>
-                          </wps:txbx>
-                          <wps:bodyPr rot="0" vert="horz" wrap="square" lIns="91440" tIns="45720" rIns="91440" bIns="45720" anchor="t" anchorCtr="0">
-                            <a:noAutofit/>
-                          </wps:bodyPr>
-                        </wps:wsp>
-                      </a:graphicData>
-                    </a:graphic>
-                    <wp14:sizeRelH relativeFrom="margin">
-                      <wp14:pctWidth>0</wp14:pctWidth>
-                    </wp14:sizeRelH>
-                    <wp14:sizeRelV relativeFrom="margin">
-                      <wp14:pctHeight>0</wp14:pctHeight>
-                    </wp14:sizeRelV>
-                  </wp:anchor>
-                </w:drawing>
-              </mc:Choice>
-              <mc:Fallback>
-                <w:pict>
-                  <v:shape w14:anchorId="6FEA6EFC" id="_x0000_s1027" type="#_x0000_t202" style="position:absolute;margin-left:-235.6pt;margin-top:175.65pt;width:525.75pt;height:435pt;z-index:251661312;visibility:visible;mso-wrap-style:square;mso-width-percent:0;mso-height-percent:0;mso-wrap-distance-left:9pt;mso-wrap-distance-top:0;mso-wrap-distance-right:9pt;mso-wrap-distance-bottom:0;mso-position-horizontal:absolute;mso-position-horizontal-relative:text;mso-position-vertical:absolute;mso-position-vertical-relative:text;mso-width-percent:0;mso-height-percent:0;mso-width-relative:margin;mso-height-relative:margin;v-text-anchor:top" o:gfxdata="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" stroked="f">
-                    <v:textbox>
-                      <w:txbxContent>
-                        <w:p>
-                          <w:pPr>
-                            <w:rPr>
-                              <w:sz w:val="26"/>
-                              <w:szCs w:val="26"/>
-                            </w:rPr>
-                          </w:pPr>
-                          <w:r>
-                            <w:rPr>
-                              <w:sz w:val="26"/>
-                              <w:szCs w:val="26"/>
-                            </w:rPr>
-                            <w:t>The necessary components for this application to run successfully on the server side are:</w:t>
-                          </w:r>
-                        </w:p>
-                        <w:p>
-                          <w:pPr>
-                            <w:pStyle w:val="ListParagraph"/>
-                            <w:numPr>
-                              <w:ilvl w:val="0"/>
-                              <w:numId w:val="1"/>
-                            </w:numPr>
-                            <w:rPr>
-                              <w:sz w:val="26"/>
-                              <w:szCs w:val="26"/>
-                            </w:rPr>
-                          </w:pPr>
-                          <w:r>
-                            <w:rPr>
-                              <w:sz w:val="26"/>
-                              <w:szCs w:val="26"/>
-                            </w:rPr>
-                            <w:t>Apache</w:t>
-                          </w:r>
-                        </w:p>
-                        <w:p>
-                          <w:pPr>
-                            <w:pStyle w:val="ListParagraph"/>
-                            <w:numPr>
-                              <w:ilvl w:val="0"/>
-                              <w:numId w:val="1"/>
-                            </w:numPr>
-                            <w:rPr>
-                              <w:sz w:val="26"/>
-                              <w:szCs w:val="26"/>
-                            </w:rPr>
-                          </w:pPr>
-                          <w:r>
-                            <w:rPr>
-                              <w:sz w:val="26"/>
-                              <w:szCs w:val="26"/>
-                            </w:rPr>
-                            <w:t>Tomcat Server</w:t>
-                          </w:r>
-                        </w:p>
-                        <w:p>
-                          <w:pPr>
-                            <w:pStyle w:val="ListParagraph"/>
-                            <w:numPr>
-                              <w:ilvl w:val="0"/>
-                              <w:numId w:val="1"/>
-                            </w:numPr>
-                            <w:rPr>
-                              <w:sz w:val="26"/>
-                              <w:szCs w:val="26"/>
-                            </w:rPr>
-                          </w:pPr>
-                          <w:r>
-                            <w:rPr>
-                              <w:sz w:val="26"/>
-                              <w:szCs w:val="26"/>
-                            </w:rPr>
-                            <w:t>MySQL server</w:t>
-                          </w:r>
-                        </w:p>
-                        <w:p>
-                          <w:pPr>
-                            <w:rPr>
-                              <w:sz w:val="26"/>
-                              <w:szCs w:val="26"/>
-                            </w:rPr>
-                          </w:pPr>
-                          <w:r>
-                            <w:rPr>
-                              <w:sz w:val="26"/>
-                              <w:szCs w:val="26"/>
-                            </w:rPr>
-                            <w:t>Download the repository for People Mover on GitHub from:</w:t>
-                          </w:r>
-                        </w:p>
-                        <w:p>
-                          <w:pPr>
-                            <w:rPr>
-                              <w:sz w:val="26"/>
-                              <w:szCs w:val="26"/>
-                            </w:rPr>
-                          </w:pPr>
-                          <w:r>
-                            <w:rPr>
-                              <w:sz w:val="26"/>
-                              <w:szCs w:val="26"/>
-                            </w:rPr>
-                            <w:t xml:space="preserve"> </w:t>
-                          </w:r>
-                          <w:hyperlink r:id="rId10" w:history="1">
-                            <w:r>
-                              <w:rPr>
-                                <w:rStyle w:val="Hyperlink"/>
-                                <w:sz w:val="26"/>
-                                <w:szCs w:val="26"/>
-                              </w:rPr>
-                              <w:t>https://github.com/FIU-SCIS-Senior-Project-2014-Fall/People-Mover</w:t>
-                            </w:r>
-                          </w:hyperlink>
-                        </w:p>
-                        <w:p>
-                          <w:pPr>
-                            <w:rPr>
-                              <w:sz w:val="26"/>
-                              <w:szCs w:val="26"/>
-                            </w:rPr>
-                          </w:pPr>
-                          <w:proofErr w:type="gramStart"/>
-                          <w:r>
-                            <w:rPr>
-                              <w:sz w:val="26"/>
-                              <w:szCs w:val="26"/>
-                            </w:rPr>
-                            <w:t>and</w:t>
-                          </w:r>
-                          <w:proofErr w:type="gramEnd"/>
-                          <w:r>
-                            <w:rPr>
-                              <w:sz w:val="26"/>
-                              <w:szCs w:val="26"/>
-                            </w:rPr>
-                            <w:t xml:space="preserve"> import the file </w:t>
-                          </w:r>
-                          <w:proofErr w:type="spellStart"/>
-                          <w:r>
-                            <w:rPr>
-                              <w:sz w:val="26"/>
-                              <w:szCs w:val="26"/>
-                            </w:rPr>
-                            <w:t>PPM.sql</w:t>
-                          </w:r>
-                          <w:proofErr w:type="spellEnd"/>
-                          <w:r>
-                            <w:rPr>
-                              <w:sz w:val="26"/>
-                              <w:szCs w:val="26"/>
-                            </w:rPr>
-                            <w:t xml:space="preserve"> located in inside the Code/</w:t>
-                          </w:r>
-                          <w:proofErr w:type="spellStart"/>
-                          <w:r>
-                            <w:rPr>
-                              <w:sz w:val="26"/>
-                              <w:szCs w:val="26"/>
-                            </w:rPr>
-                            <w:t>ExecLibFIles</w:t>
-                          </w:r>
-                          <w:proofErr w:type="spellEnd"/>
-                          <w:r>
-                            <w:rPr>
-                              <w:sz w:val="26"/>
-                              <w:szCs w:val="26"/>
-                            </w:rPr>
-                            <w:t xml:space="preserve"> to set up MySQL database, preferably you can do this by using MySQL workbench or </w:t>
-                          </w:r>
-                          <w:proofErr w:type="spellStart"/>
-                          <w:r>
-                            <w:rPr>
-                              <w:sz w:val="26"/>
-                              <w:szCs w:val="26"/>
-                            </w:rPr>
-                            <w:t>phpMyAdmin</w:t>
-                          </w:r>
-                          <w:proofErr w:type="spellEnd"/>
-                          <w:r>
-                            <w:rPr>
-                              <w:sz w:val="26"/>
-                              <w:szCs w:val="26"/>
-                            </w:rPr>
-                            <w:t xml:space="preserve">. Deploy the </w:t>
-                          </w:r>
-                          <w:proofErr w:type="spellStart"/>
-                          <w:r>
-                            <w:rPr>
-                              <w:sz w:val="26"/>
-                              <w:szCs w:val="26"/>
-                            </w:rPr>
-                            <w:t>ppmws.war</w:t>
-                          </w:r>
-                          <w:proofErr w:type="spellEnd"/>
-                          <w:r>
-                            <w:rPr>
-                              <w:sz w:val="26"/>
-                              <w:szCs w:val="26"/>
-                            </w:rPr>
-                            <w:t xml:space="preserve"> file, stored in the same location as </w:t>
-                          </w:r>
-                          <w:proofErr w:type="spellStart"/>
-                          <w:r>
-                            <w:rPr>
-                              <w:sz w:val="26"/>
-                              <w:szCs w:val="26"/>
-                            </w:rPr>
-                            <w:t>PPM.sql</w:t>
-                          </w:r>
-                          <w:proofErr w:type="spellEnd"/>
-                          <w:r>
-                            <w:rPr>
-                              <w:sz w:val="26"/>
-                              <w:szCs w:val="26"/>
-                            </w:rPr>
-                            <w:t>, on the Tomcat server using the server URL:</w:t>
-                          </w:r>
-                        </w:p>
-                        <w:p>
-                          <w:pPr>
-                            <w:rPr>
-                              <w:sz w:val="26"/>
-                              <w:szCs w:val="26"/>
-                            </w:rPr>
-                          </w:pPr>
-                          <w:hyperlink r:id="rId11" w:history="1">
-                            <w:r>
-                              <w:rPr>
-                                <w:rStyle w:val="Hyperlink"/>
-                                <w:sz w:val="26"/>
-                                <w:szCs w:val="26"/>
-                              </w:rPr>
-                              <w:t>http://yourserver.com:8080</w:t>
-                            </w:r>
-                          </w:hyperlink>
-                        </w:p>
-                        <w:p>
-                          <w:pPr>
-                            <w:rPr>
-                              <w:sz w:val="26"/>
-                              <w:szCs w:val="26"/>
-                            </w:rPr>
-                          </w:pPr>
-                          <w:r>
-                            <w:rPr>
-                              <w:sz w:val="26"/>
-                              <w:szCs w:val="26"/>
-                            </w:rPr>
-                            <w:t xml:space="preserve">Insert admin credentials on the manager </w:t>
-                          </w:r>
-                          <w:proofErr w:type="spellStart"/>
-                          <w:r>
-                            <w:rPr>
-                              <w:sz w:val="26"/>
-                              <w:szCs w:val="26"/>
-                            </w:rPr>
-                            <w:t>webapp</w:t>
-                          </w:r>
-                          <w:proofErr w:type="spellEnd"/>
-                          <w:r>
-                            <w:rPr>
-                              <w:sz w:val="26"/>
-                              <w:szCs w:val="26"/>
-                            </w:rPr>
-                            <w:t xml:space="preserve">, go to the WAR file to deploy section and upload the </w:t>
-                          </w:r>
-                          <w:proofErr w:type="spellStart"/>
-                          <w:r>
-                            <w:rPr>
-                              <w:sz w:val="26"/>
-                              <w:szCs w:val="26"/>
-                            </w:rPr>
-                            <w:t>ppmWS.war</w:t>
-                          </w:r>
-                          <w:proofErr w:type="spellEnd"/>
-                          <w:r>
-                            <w:rPr>
-                              <w:sz w:val="26"/>
-                              <w:szCs w:val="26"/>
-                            </w:rPr>
-                            <w:t xml:space="preserve"> file located in the </w:t>
-                          </w:r>
-                          <w:proofErr w:type="spellStart"/>
-                          <w:r>
-                            <w:rPr>
-                              <w:sz w:val="26"/>
-                              <w:szCs w:val="26"/>
-                            </w:rPr>
-                            <w:t>ExecLibFiles</w:t>
-                          </w:r>
-                          <w:proofErr w:type="spellEnd"/>
-                          <w:r>
-                            <w:rPr>
-                              <w:sz w:val="26"/>
-                              <w:szCs w:val="26"/>
-                            </w:rPr>
-                            <w:t xml:space="preserve">. Wait until load has reached 100% completion before continuing. </w:t>
-                          </w:r>
-                        </w:p>
-                        <w:p>
-                          <w:pPr>
-                            <w:tabs>
-                              <w:tab w:val="left" w:pos="988"/>
-                            </w:tabs>
-                            <w:rPr>
-                              <w:sz w:val="26"/>
-                              <w:szCs w:val="26"/>
-                            </w:rPr>
-                          </w:pPr>
-                          <w:r>
-                            <w:rPr>
-                              <w:sz w:val="26"/>
-                              <w:szCs w:val="26"/>
-                            </w:rPr>
-                            <w:t xml:space="preserve">Download </w:t>
-                          </w:r>
-                          <w:proofErr w:type="spellStart"/>
-                          <w:r>
-                            <w:rPr>
-                              <w:sz w:val="26"/>
-                              <w:szCs w:val="26"/>
-                            </w:rPr>
-                            <w:t>Sencha</w:t>
-                          </w:r>
-                          <w:proofErr w:type="spellEnd"/>
-                          <w:r>
-                            <w:rPr>
-                              <w:sz w:val="26"/>
-                              <w:szCs w:val="26"/>
-                            </w:rPr>
-                            <w:t xml:space="preserve"> Touch, which can be found at </w:t>
-                          </w:r>
-                          <w:hyperlink r:id="rId12" w:history="1">
-                            <w:r>
-                              <w:rPr>
-                                <w:rStyle w:val="Hyperlink"/>
-                                <w:sz w:val="26"/>
-                                <w:szCs w:val="26"/>
-                              </w:rPr>
-                              <w:t>http://www.sencha.com/products/touch/</w:t>
-                            </w:r>
-                          </w:hyperlink>
-                          <w:r>
-                            <w:rPr>
-                              <w:sz w:val="26"/>
-                              <w:szCs w:val="26"/>
-                            </w:rPr>
-                            <w:t xml:space="preserve"> , and place in the HTML folder inside Apache. You can then move the files located in Code/</w:t>
-                          </w:r>
-                          <w:proofErr w:type="spellStart"/>
-                          <w:r>
-                            <w:rPr>
-                              <w:sz w:val="26"/>
-                              <w:szCs w:val="26"/>
-                            </w:rPr>
-                            <w:t>SourceFiles</w:t>
-                          </w:r>
-                          <w:proofErr w:type="spellEnd"/>
-                          <w:r>
-                            <w:rPr>
-                              <w:sz w:val="26"/>
-                              <w:szCs w:val="26"/>
-                            </w:rPr>
-                            <w:t>/</w:t>
-                          </w:r>
-                          <w:proofErr w:type="spellStart"/>
-                          <w:r>
-                            <w:rPr>
-                              <w:sz w:val="26"/>
-                              <w:szCs w:val="26"/>
-                            </w:rPr>
-                            <w:t>peoplemover</w:t>
-                          </w:r>
-                          <w:proofErr w:type="spellEnd"/>
-                          <w:r>
-                            <w:rPr>
-                              <w:sz w:val="26"/>
-                              <w:szCs w:val="26"/>
-                            </w:rPr>
-                            <w:t xml:space="preserve"> into the </w:t>
-                          </w:r>
-                          <w:proofErr w:type="spellStart"/>
-                          <w:r>
-                            <w:rPr>
-                              <w:sz w:val="26"/>
-                              <w:szCs w:val="26"/>
-                            </w:rPr>
-                            <w:t>Sencha</w:t>
-                          </w:r>
-                          <w:proofErr w:type="spellEnd"/>
-                          <w:r>
-                            <w:rPr>
-                              <w:sz w:val="26"/>
-                              <w:szCs w:val="26"/>
-                            </w:rPr>
-                            <w:t xml:space="preserve"> Touch folder. </w:t>
-                          </w:r>
-                        </w:p>
-                        <w:p>
-                          <w:pPr>
-                            <w:tabs>
-                              <w:tab w:val="left" w:pos="988"/>
-                            </w:tabs>
-                            <w:rPr>
-                              <w:sz w:val="26"/>
-                              <w:szCs w:val="26"/>
-                            </w:rPr>
-                          </w:pPr>
-                        </w:p>
-                        <w:p>
-                          <w:pPr>
-                            <w:tabs>
-                              <w:tab w:val="left" w:pos="988"/>
-                            </w:tabs>
-                            <w:rPr>
-                              <w:sz w:val="26"/>
-                              <w:szCs w:val="26"/>
-                            </w:rPr>
-                          </w:pPr>
-                          <w:r>
-                            <w:rPr>
-                              <w:sz w:val="26"/>
-                              <w:szCs w:val="26"/>
-                            </w:rPr>
-                            <w:t xml:space="preserve">You are now ready to use the </w:t>
-                          </w:r>
-                          <w:proofErr w:type="spellStart"/>
-                          <w:r>
-                            <w:rPr>
-                              <w:sz w:val="26"/>
-                              <w:szCs w:val="26"/>
-                            </w:rPr>
-                            <w:t>Pinecrest</w:t>
-                          </w:r>
-                          <w:proofErr w:type="spellEnd"/>
-                          <w:r>
-                            <w:rPr>
-                              <w:sz w:val="26"/>
-                              <w:szCs w:val="26"/>
-                            </w:rPr>
-                            <w:t xml:space="preserve"> People Mover. </w:t>
-                          </w:r>
-                        </w:p>
-                        <w:p/>
-                      </w:txbxContent>
-                    </v:textbox>
-                  </v:shape>
-                </w:pict>
-              </mc:Fallback>
-            </mc:AlternateContent>
-          </w:r>
+          <w:bookmarkStart w:id="0" w:name="_GoBack"/>
           <w:r>
             <w:rPr>
               <w:noProof/>
@@ -1473,8 +1713,6 @@
             </w:rPr>
             <w:t xml:space="preserve"> </w:t>
           </w:r>
-          <w:bookmarkStart w:id="0" w:name="_GoBack"/>
-          <w:bookmarkEnd w:id="0"/>
           <w:r>
             <w:rPr>
               <w:noProof/>
@@ -1485,6 +1723,7 @@
             <w:br w:type="page"/>
           </w:r>
         </w:p>
+        <w:bookmarkEnd w:id="0" w:displacedByCustomXml="next"/>
       </w:sdtContent>
     </w:sdt>
     <w:sectPr>
@@ -2408,7 +2647,7 @@
     </w:docPart>
     <w:docPart>
       <w:docPartPr>
-        <w:name w:val="EDE73F16A91344FE8B9CFEFE3EE4B060"/>
+        <w:name w:val="CCD13D6F318D4F6984A40BC30325D09C"/>
         <w:category>
           <w:name w:val="General"/>
           <w:gallery w:val="placeholder"/>
@@ -2419,12 +2658,12 @@
         <w:behaviors>
           <w:behavior w:val="content"/>
         </w:behaviors>
-        <w:guid w:val="{B9A46730-35F7-4D02-B6BD-B87D23E62142}"/>
+        <w:guid w:val="{B17BA112-EE67-4670-9DBE-E11799C66D74}"/>
       </w:docPartPr>
       <w:docPartBody>
         <w:p>
           <w:pPr>
-            <w:pStyle w:val="EDE73F16A91344FE8B9CFEFE3EE4B060"/>
+            <w:pStyle w:val="CCD13D6F318D4F6984A40BC30325D09C"/>
           </w:pPr>
           <w:r>
             <w:rPr>
@@ -2520,7 +2759,9 @@
     <w:rsidRoot w:val="00514590"/>
     <w:rsid w:val="0026320B"/>
     <w:rsid w:val="00514590"/>
+    <w:rsid w:val="005B2958"/>
     <w:rsid w:val="009332B4"/>
+    <w:rsid w:val="00CB4FEC"/>
     <w:rsid w:val="00FE5A7A"/>
   </w:rsids>
   <m:mathPr>
@@ -3020,6 +3261,13 @@
     <w:name w:val="EDE73F16A91344FE8B9CFEFE3EE4B060"/>
     <w:rsid w:val="00514590"/>
   </w:style>
+  <w:style w:type="paragraph" w:customStyle="1" w:styleId="CCD13D6F318D4F6984A40BC30325D09C">
+    <w:name w:val="CCD13D6F318D4F6984A40BC30325D09C"/>
+    <w:rsid w:val="00CB4FEC"/>
+    <w:pPr>
+      <w:spacing w:after="160" w:line="259" w:lineRule="auto"/>
+    </w:pPr>
+  </w:style>
 </w:styles>
 </file>
 

</xml_diff>